<commit_message>
saved map and player controls, should now be updated
</commit_message>
<xml_diff>
--- a/Playercontrols.docx
+++ b/Playercontrols.docx
@@ -23,50 +23,50 @@
     </w:p>
     <w:p>
       <w:r>
-        <w:t xml:space="preserve">Players act before the slower zombies. After each player action, all zombies on the current tile attack. This does not occur when a player enters a tile. They </w:t>
-      </w:r>
-      <w:proofErr w:type="gramStart"/>
-      <w:r>
-        <w:t>enter,</w:t>
-      </w:r>
-      <w:proofErr w:type="gramEnd"/>
-      <w:r>
-        <w:t xml:space="preserve"> have an action, then </w:t>
-      </w:r>
-      <w:proofErr w:type="spellStart"/>
-      <w:r>
-        <w:t>the</w:t>
-      </w:r>
-      <w:proofErr w:type="spellEnd"/>
-      <w:r>
-        <w:t xml:space="preserve"> zombies act.</w:t>
-      </w:r>
-    </w:p>
-    <w:p>
-      <w:r>
-        <w:t xml:space="preserve">When on a tile with zombies, a player has 2 choices, attack or run. If attacking, they click on the dice to generate an attack roll. A random number from 1-6 is generated, and compared to the currently selected weapon. If gun is selected, bullets are reduced by one. If the number rolled is greater or equal </w:t>
-      </w:r>
-      <w:proofErr w:type="gramStart"/>
-      <w:r>
-        <w:t>to  the</w:t>
-      </w:r>
-      <w:proofErr w:type="gramEnd"/>
-      <w:r>
-        <w:t xml:space="preserve"> target number for the weapon, a zombie is killed. One attack kills a </w:t>
-      </w:r>
-      <w:proofErr w:type="gramStart"/>
-      <w:r>
-        <w:t>zombie,</w:t>
-      </w:r>
-      <w:proofErr w:type="gramEnd"/>
-      <w:r>
-        <w:t xml:space="preserve"> they do not have health which we track.</w:t>
+        <w:t xml:space="preserve">Players act before the slower zombies. After each player </w:t>
+      </w:r>
+      <w:r>
+        <w:t>attack</w:t>
+      </w:r>
+      <w:r>
+        <w:t xml:space="preserve">, all zombies on the current tile attack. This does not occur when a player </w:t>
+      </w:r>
+      <w:r>
+        <w:t>enters a tile, as zombies only attack after a player attack.</w:t>
       </w:r>
     </w:p>
     <w:p/>
     <w:p>
       <w:r>
-        <w:t>After a player action, all the zombies attack. They have a 50% chance to hit the player, and reduce health by 1. All zombies left on a tile act one after the other.</w:t>
+        <w:t xml:space="preserve">When on a tile with zombies, a player has 2 choices, attack or run. If attacking, they click on the dice to generate an attack roll. A random number from 1-6 is generated, and compared to the currently selected weapon. If gun is selected, bullets are reduced by one. If the number rolled is greater or equal </w:t>
+      </w:r>
+      <w:proofErr w:type="gramStart"/>
+      <w:r>
+        <w:t>to  the</w:t>
+      </w:r>
+      <w:proofErr w:type="gramEnd"/>
+      <w:r>
+        <w:t xml:space="preserve"> target number for the weapon, a zombie is killed. One attack kills a </w:t>
+      </w:r>
+      <w:proofErr w:type="gramStart"/>
+      <w:r>
+        <w:t>zombie,</w:t>
+      </w:r>
+      <w:proofErr w:type="gramEnd"/>
+      <w:r>
+        <w:t xml:space="preserve"> they do not have health which we track.</w:t>
+      </w:r>
+    </w:p>
+    <w:p/>
+    <w:p>
+      <w:r>
+        <w:t xml:space="preserve">After a player </w:t>
+      </w:r>
+      <w:r>
+        <w:t>attack</w:t>
+      </w:r>
+      <w:r>
+        <w:t>, all the zombies attack. They have a 50% chance to hit the player, and reduce health by 1. All zombies left on a tile act one after the other.</w:t>
       </w:r>
     </w:p>
     <w:p/>

</xml_diff>